<commit_message>
added new files for git class task
</commit_message>
<xml_diff>
--- a/Day3_Linux _Network_Basic .docx
+++ b/Day3_Linux _Network_Basic .docx
@@ -606,7 +606,25 @@
           <w:color w:val="000000" w:themeColor="text1"/>
           <w:shd w:val="clear" w:color="auto" w:fill="FFFFFF"/>
         </w:rPr>
-        <w:t xml:space="preserve">lose or open – It is in filtered state when I try using telnet command it was just giving me trying only </w:t>
+        <w:t xml:space="preserve">lose or open – It is in </w:t>
+      </w:r>
+      <w:r>
+        <w:rPr>
+          <w:rFonts w:ascii="DM Sans" w:hAnsi="DM Sans"/>
+          <w:b/>
+          <w:bCs/>
+          <w:color w:val="000000" w:themeColor="text1"/>
+          <w:shd w:val="clear" w:color="auto" w:fill="FFFFFF"/>
+        </w:rPr>
+        <w:t>filtered</w:t>
+      </w:r>
+      <w:r>
+        <w:rPr>
+          <w:rFonts w:ascii="DM Sans" w:hAnsi="DM Sans"/>
+          <w:color w:val="000000" w:themeColor="text1"/>
+          <w:shd w:val="clear" w:color="auto" w:fill="FFFFFF"/>
+        </w:rPr>
+        <w:t xml:space="preserve"> state when I try using telnet command it was just giving me trying only </w:t>
       </w:r>
       <w:r>
         <w:rPr>

</xml_diff>